<commit_message>
Nu finns gränssnittdokument tillgängliga i pdf
</commit_message>
<xml_diff>
--- a/Gränssnitt/Grafisk Manual.docx
+++ b/Gränssnitt/Grafisk Manual.docx
@@ -286,20 +286,16 @@
                 <w:noProof/>
                 <w:webHidden/>
               </w:rPr>
-            </w:r>
-            <w:r>
-              <w:rPr>
-                <w:noProof/>
-                <w:webHidden/>
-              </w:rPr>
               <w:fldChar w:fldCharType="separate"/>
             </w:r>
             <w:r>
               <w:rPr>
+                <w:b/>
+                <w:bCs/>
                 <w:noProof/>
                 <w:webHidden/>
               </w:rPr>
-              <w:t>7</w:t>
+              <w:t>Fel! Bokmärket är inte definierat.</w:t>
             </w:r>
             <w:r>
               <w:rPr>
@@ -391,7 +387,7 @@
               <w:rPr>
                 <w:webHidden/>
               </w:rPr>
-              <w:t>9</w:t>
+              <w:t>12</w:t>
             </w:r>
             <w:r>
               <w:rPr>
@@ -449,7 +445,7 @@
               <w:rPr>
                 <w:webHidden/>
               </w:rPr>
-              <w:t>10</w:t>
+              <w:t>13</w:t>
             </w:r>
             <w:r>
               <w:rPr>
@@ -1828,8 +1824,8 @@
         </w:drawing>
       </w:r>
     </w:p>
+    <w:bookmarkStart w:id="2" w:name="_Toc67505293"/>
     <w:p>
-      <w:bookmarkStart w:id="2" w:name="_Toc67505293"/>
       <w:r>
         <w:rPr>
           <w:noProof/>

</xml_diff>